<commit_message>
Fejlesztoi dokba beledurrant a wpf dokumentacio
</commit_message>
<xml_diff>
--- a/dokumentacio/Fejlesztői dokumentáció.docx
+++ b/dokumentacio/Fejlesztői dokumentáció.docx
@@ -97,252 +97,508 @@
           <w:sz w:val="40"/>
         </w:rPr>
       </w:pPr>
+    </w:p>
+    <w:p>
+      <w:pPr>
+        <w:jc w:val="center"/>
+        <w:rPr>
+          <w:sz w:val="40"/>
+        </w:rPr>
+      </w:pPr>
+    </w:p>
+    <w:p>
+      <w:pPr>
+        <w:jc w:val="center"/>
+        <w:rPr>
+          <w:sz w:val="32"/>
+        </w:rPr>
+      </w:pPr>
+    </w:p>
+    <w:p>
+      <w:pPr>
+        <w:jc w:val="center"/>
+        <w:rPr>
+          <w:sz w:val="32"/>
+        </w:rPr>
+      </w:pPr>
+      <w:r>
+        <w:rPr>
+          <w:sz w:val="32"/>
+        </w:rPr>
+        <w:t xml:space="preserve">A következő pár </w:t>
+      </w:r>
+      <w:r>
+        <w:rPr>
+          <w:sz w:val="32"/>
+        </w:rPr>
+        <w:t>bekezdésben szeretnénk ismertetni a web</w:t>
+      </w:r>
+      <w:r>
+        <w:rPr>
+          <w:sz w:val="32"/>
+        </w:rPr>
+        <w:t>, valamint WPF alkalmazásunk</w:t>
+      </w:r>
+      <w:r>
+        <w:rPr>
+          <w:sz w:val="32"/>
+        </w:rPr>
+        <w:t xml:space="preserve"> alappilléreit valamint nagyvonalakban a működését. Ezen kívül még említeni kívánunk pár mondatot az adatbázisunk felépítéséről.</w:t>
+      </w:r>
+    </w:p>
+    <w:p>
+      <w:pPr>
+        <w:jc w:val="both"/>
+      </w:pPr>
+      <w:r>
+        <w:br w:type="page"/>
+      </w:r>
+    </w:p>
+    <w:p>
+      <w:pPr>
+        <w:pStyle w:val="Alcm"/>
+        <w:jc w:val="both"/>
+        <w:rPr>
+          <w:rStyle w:val="Finomhivatkozs"/>
+          <w:smallCaps w:val="0"/>
+          <w:sz w:val="48"/>
+        </w:rPr>
+      </w:pPr>
+      <w:r>
+        <w:rPr>
+          <w:rStyle w:val="Finomhivatkozs"/>
+          <w:smallCaps w:val="0"/>
+          <w:sz w:val="48"/>
+        </w:rPr>
+        <w:lastRenderedPageBreak/>
+        <w:t>A webalkalmazás</w:t>
+      </w:r>
+    </w:p>
+    <w:p>
+      <w:pPr>
+        <w:pStyle w:val="Alcm"/>
+        <w:jc w:val="both"/>
+        <w:rPr>
+          <w:rStyle w:val="Finomhivatkozs"/>
+          <w:smallCaps w:val="0"/>
+          <w:sz w:val="44"/>
+        </w:rPr>
+      </w:pPr>
+      <w:r>
+        <w:rPr>
+          <w:rStyle w:val="Finomhivatkozs"/>
+          <w:smallCaps w:val="0"/>
+          <w:sz w:val="44"/>
+        </w:rPr>
+        <w:t>Használt programnyelvek</w:t>
+      </w:r>
+    </w:p>
+    <w:p>
+      <w:pPr>
+        <w:jc w:val="both"/>
+        <w:rPr>
+          <w:sz w:val="28"/>
+        </w:rPr>
+      </w:pPr>
+      <w:r>
+        <w:rPr>
+          <w:sz w:val="28"/>
+        </w:rPr>
+        <w:tab/>
+        <w:t xml:space="preserve">Az egész webalkalmazásunk nagy részét a PHP programozási nyelv </w:t>
+      </w:r>
+      <w:r>
+        <w:rPr>
+          <w:sz w:val="28"/>
+        </w:rPr>
+        <w:t xml:space="preserve">építi fel. Természetesen a PHP-n kívül még egyéb nyelveket is </w:t>
+      </w:r>
+      <w:r>
+        <w:rPr>
+          <w:sz w:val="28"/>
+        </w:rPr>
+        <w:t>használunk,</w:t>
+      </w:r>
+      <w:r>
+        <w:rPr>
+          <w:sz w:val="28"/>
+        </w:rPr>
+        <w:t xml:space="preserve"> mint például: </w:t>
+      </w:r>
+      <w:r>
+        <w:rPr>
+          <w:sz w:val="28"/>
+        </w:rPr>
+        <w:t>Javascript,CSS.</w:t>
+      </w:r>
+    </w:p>
+    <w:p>
+      <w:pPr>
+        <w:pStyle w:val="Alcm"/>
+        <w:jc w:val="both"/>
+        <w:rPr>
+          <w:rStyle w:val="Finomhivatkozs"/>
+          <w:smallCaps w:val="0"/>
+          <w:sz w:val="44"/>
+        </w:rPr>
+      </w:pPr>
+      <w:r>
+        <w:rPr>
+          <w:rStyle w:val="Finomhivatkozs"/>
+          <w:smallCaps w:val="0"/>
+          <w:sz w:val="44"/>
+        </w:rPr>
+        <w:t>Az alkalmazás szíve</w:t>
+      </w:r>
+    </w:p>
+    <w:p>
+      <w:pPr>
+        <w:jc w:val="both"/>
+        <w:rPr>
+          <w:sz w:val="28"/>
+        </w:rPr>
+      </w:pPr>
+      <w:r>
+        <w:tab/>
+      </w:r>
+      <w:r>
+        <w:rPr>
+          <w:sz w:val="28"/>
+        </w:rPr>
+        <w:t xml:space="preserve">Az </w:t>
+      </w:r>
+      <w:r>
+        <w:rPr>
+          <w:b/>
+          <w:i/>
+          <w:sz w:val="28"/>
+        </w:rPr>
+        <w:t>index.php</w:t>
+      </w:r>
+      <w:r>
+        <w:rPr>
+          <w:b/>
+          <w:i/>
+          <w:sz w:val="28"/>
+        </w:rPr>
+        <w:t xml:space="preserve"> </w:t>
+      </w:r>
+      <w:r>
+        <w:rPr>
+          <w:sz w:val="28"/>
+        </w:rPr>
+        <w:t>nevű</w:t>
+      </w:r>
+      <w:r>
+        <w:rPr>
+          <w:sz w:val="28"/>
+        </w:rPr>
+        <w:t xml:space="preserve"> fájlunkban találhatók meg azok a szükséges útvonal </w:t>
+      </w:r>
+      <w:r>
+        <w:rPr>
+          <w:sz w:val="28"/>
+        </w:rPr>
+        <w:t>kezelés,</w:t>
+      </w:r>
+      <w:r>
+        <w:rPr>
+          <w:sz w:val="28"/>
+        </w:rPr>
+        <w:t xml:space="preserve"> ami segítségével tudunk navi</w:t>
+      </w:r>
+      <w:r>
+        <w:rPr>
+          <w:sz w:val="28"/>
+        </w:rPr>
+        <w:t>gálni egyik oldalról a másikra, valamint az útvonalválasztásnál vizsgáljuk meg azt is, ha egy adott felhasználó be van</w:t>
+      </w:r>
+      <w:r>
+        <w:rPr>
+          <w:sz w:val="28"/>
+        </w:rPr>
+        <w:t>-</w:t>
+      </w:r>
+      <w:r>
+        <w:rPr>
+          <w:sz w:val="28"/>
+        </w:rPr>
+        <w:t xml:space="preserve">e jelentkezve vagy sem </w:t>
+      </w:r>
+      <w:r>
+        <w:rPr>
+          <w:sz w:val="28"/>
+        </w:rPr>
+        <w:t>továbbá, hogy rendelkezik-</w:t>
+      </w:r>
+      <w:r>
+        <w:rPr>
+          <w:sz w:val="28"/>
+        </w:rPr>
+        <w:t>e adminisztrátori</w:t>
+      </w:r>
+      <w:r>
+        <w:rPr>
+          <w:sz w:val="28"/>
+        </w:rPr>
+        <w:t xml:space="preserve"> joggal vagy sem</w:t>
+      </w:r>
+      <w:r>
+        <w:rPr>
+          <w:sz w:val="28"/>
+        </w:rPr>
+        <w:t>.</w:t>
+      </w:r>
+      <w:r>
+        <w:rPr>
+          <w:sz w:val="28"/>
+        </w:rPr>
+        <w:t xml:space="preserve"> </w:t>
+      </w:r>
+      <w:r>
+        <w:rPr>
+          <w:sz w:val="28"/>
+        </w:rPr>
+        <w:t>M</w:t>
+      </w:r>
+      <w:r>
+        <w:rPr>
+          <w:sz w:val="28"/>
+        </w:rPr>
+        <w:t>indemellett</w:t>
+      </w:r>
+      <w:r>
+        <w:rPr>
+          <w:sz w:val="28"/>
+        </w:rPr>
+        <w:t xml:space="preserve"> a weboldalon használt stílusfájlokhoz szükséges hivatkozások is itt találhatók meg. </w:t>
+      </w:r>
+    </w:p>
+    <w:p>
+      <w:pPr>
+        <w:jc w:val="both"/>
+        <w:rPr>
+          <w:rStyle w:val="Finomhivatkozs"/>
+          <w:rFonts w:cstheme="minorHAnsi"/>
+          <w:smallCaps w:val="0"/>
+          <w:sz w:val="44"/>
+        </w:rPr>
+      </w:pPr>
+      <w:r>
+        <w:rPr>
+          <w:rStyle w:val="Finomhivatkozs"/>
+          <w:rFonts w:cstheme="minorHAnsi"/>
+          <w:smallCaps w:val="0"/>
+          <w:sz w:val="44"/>
+        </w:rPr>
+        <w:t>A működtető motorok</w:t>
+      </w:r>
+    </w:p>
+    <w:p>
+      <w:pPr>
+        <w:jc w:val="both"/>
+        <w:rPr>
+          <w:sz w:val="28"/>
+        </w:rPr>
+      </w:pPr>
+      <w:r>
+        <w:rPr>
+          <w:sz w:val="28"/>
+        </w:rPr>
+        <w:tab/>
+        <w:t xml:space="preserve">Ezek a fájlok a </w:t>
+      </w:r>
+      <w:r>
+        <w:rPr>
+          <w:b/>
+          <w:i/>
+          <w:sz w:val="28"/>
+        </w:rPr>
+        <w:t>Models</w:t>
+      </w:r>
+      <w:r>
+        <w:rPr>
+          <w:b/>
+          <w:i/>
+          <w:sz w:val="28"/>
+        </w:rPr>
+        <w:t xml:space="preserve"> </w:t>
+      </w:r>
+      <w:r>
+        <w:rPr>
+          <w:sz w:val="28"/>
+        </w:rPr>
+        <w:t xml:space="preserve">nevű mappán belül látható és ezekben osztályokat </w:t>
+      </w:r>
+      <w:r>
+        <w:rPr>
+          <w:sz w:val="28"/>
+        </w:rPr>
+        <w:t xml:space="preserve">definiálunk, amikben metódusok felfedezhetők. Ezen függvények segítségével valósítottuk meg a különböző adatbázis műveleteket, bejelentkezéseket, foglalást és minden mást is. Illetve az email küldésünk alappillére itt rejtőzik. Például egy rendkívül fontos email minta, mivel nagy kihívás volt úgy kialakítani, hogy a különböző email küldő/fogadó szoftverek ne „gyanús” levélnek észleljék. </w:t>
+      </w:r>
+    </w:p>
+    <w:p>
+      <w:pPr>
+        <w:jc w:val="both"/>
+        <w:rPr>
+          <w:rStyle w:val="Finomhivatkozs"/>
+          <w:rFonts w:cstheme="minorHAnsi"/>
+          <w:smallCaps w:val="0"/>
+          <w:sz w:val="44"/>
+        </w:rPr>
+      </w:pPr>
+      <w:r>
+        <w:rPr>
+          <w:rStyle w:val="Finomhivatkozs"/>
+          <w:rFonts w:cstheme="minorHAnsi"/>
+          <w:smallCaps w:val="0"/>
+          <w:sz w:val="44"/>
+        </w:rPr>
+        <w:t>A lesben álló cápa</w:t>
+      </w:r>
+    </w:p>
+    <w:p>
+      <w:pPr>
+        <w:jc w:val="both"/>
+        <w:rPr>
+          <w:sz w:val="28"/>
+        </w:rPr>
+      </w:pPr>
+      <w:r>
+        <w:rPr>
+          <w:sz w:val="28"/>
+        </w:rPr>
+        <w:tab/>
+        <w:t xml:space="preserve">Az </w:t>
+      </w:r>
+      <w:r>
+        <w:rPr>
+          <w:b/>
+          <w:i/>
+          <w:sz w:val="28"/>
+        </w:rPr>
+        <w:t>action.php</w:t>
+      </w:r>
+      <w:r>
+        <w:rPr>
+          <w:b/>
+          <w:i/>
+          <w:sz w:val="28"/>
+        </w:rPr>
+        <w:t xml:space="preserve"> </w:t>
+      </w:r>
+      <w:r>
+        <w:rPr>
+          <w:sz w:val="28"/>
+        </w:rPr>
+        <w:t>elnevezésű fájlunkban lelhetők fel a validációk nagy része. Az imént említett fájl nélkülözhetetlen alapeleme a szoftvernek. Ez egy olyan kódsor, ami folyamatosan ellenőrzi a weboldalon működő összes folyamatot.</w:t>
+      </w:r>
+    </w:p>
+    <w:p>
+      <w:pPr>
+        <w:jc w:val="both"/>
+        <w:rPr>
+          <w:rStyle w:val="Finomhivatkozs"/>
+          <w:rFonts w:cstheme="minorHAnsi"/>
+          <w:smallCaps w:val="0"/>
+          <w:sz w:val="44"/>
+        </w:rPr>
+      </w:pPr>
+      <w:r>
+        <w:rPr>
+          <w:rStyle w:val="Finomhivatkozs"/>
+          <w:rFonts w:cstheme="minorHAnsi"/>
+          <w:smallCaps w:val="0"/>
+          <w:sz w:val="44"/>
+        </w:rPr>
+        <w:t>Adatbázis</w:t>
+      </w:r>
+    </w:p>
+    <w:p>
+      <w:pPr>
+        <w:jc w:val="both"/>
+        <w:rPr>
+          <w:sz w:val="28"/>
+        </w:rPr>
+      </w:pPr>
+      <w:r>
+        <w:rPr>
+          <w:sz w:val="28"/>
+        </w:rPr>
+        <w:tab/>
+        <w:t xml:space="preserve">Az adatbázis kapcsolatot </w:t>
+      </w:r>
+      <w:r>
+        <w:rPr>
+          <w:sz w:val="28"/>
+        </w:rPr>
+        <w:t xml:space="preserve">a </w:t>
+      </w:r>
+      <w:r>
+        <w:rPr>
+          <w:b/>
+          <w:i/>
+          <w:sz w:val="28"/>
+        </w:rPr>
+        <w:t>dbconnect.php</w:t>
+      </w:r>
+      <w:r>
+        <w:rPr>
+          <w:b/>
+          <w:i/>
+          <w:sz w:val="28"/>
+        </w:rPr>
+        <w:t xml:space="preserve"> </w:t>
+      </w:r>
+      <w:r>
+        <w:rPr>
+          <w:sz w:val="28"/>
+        </w:rPr>
+        <w:t xml:space="preserve">fájl valósítja meg számunkra. </w:t>
+      </w:r>
+      <w:r>
+        <w:rPr>
+          <w:sz w:val="28"/>
+        </w:rPr>
+        <w:t>Az adatbázisunk később felkerült szerverre ezáltal jelentősen megkönnyült a fejlesztés során az adatbázissal kapcsolatos műveletek.</w:t>
+      </w:r>
+    </w:p>
+    <w:p>
+      <w:pPr>
+        <w:jc w:val="both"/>
+        <w:rPr>
+          <w:sz w:val="28"/>
+        </w:rPr>
+      </w:pPr>
+    </w:p>
+    <w:p>
+      <w:pPr>
+        <w:jc w:val="both"/>
+        <w:rPr>
+          <w:sz w:val="28"/>
+        </w:rPr>
+      </w:pPr>
       <w:bookmarkStart w:id="0" w:name="_GoBack"/>
       <w:bookmarkEnd w:id="0"/>
     </w:p>
     <w:p>
       <w:pPr>
-        <w:jc w:val="center"/>
-        <w:rPr>
-          <w:sz w:val="40"/>
-        </w:rPr>
-      </w:pPr>
-    </w:p>
-    <w:p>
-      <w:pPr>
-        <w:jc w:val="center"/>
-        <w:rPr>
-          <w:sz w:val="32"/>
-        </w:rPr>
-      </w:pPr>
-    </w:p>
-    <w:p>
-      <w:pPr>
-        <w:jc w:val="center"/>
-        <w:rPr>
-          <w:sz w:val="32"/>
-        </w:rPr>
-      </w:pPr>
-      <w:r>
-        <w:rPr>
-          <w:sz w:val="32"/>
-        </w:rPr>
-        <w:t xml:space="preserve">A következő pár </w:t>
-      </w:r>
-      <w:r>
-        <w:rPr>
-          <w:sz w:val="32"/>
-        </w:rPr>
-        <w:t>bekezdésben szeretnénk ismertetni a webalkalmazásunk alappilléreit valamint nagyvonalakban a működését. Ezen kívül még említeni kívánunk pár mondatot az adatbázisunk felépítéséről.</w:t>
-      </w:r>
-    </w:p>
-    <w:p>
-      <w:pPr>
-        <w:jc w:val="both"/>
-      </w:pPr>
-      <w:r>
-        <w:br w:type="page"/>
-      </w:r>
-    </w:p>
-    <w:p>
-      <w:pPr>
         <w:pStyle w:val="Alcm"/>
         <w:jc w:val="both"/>
         <w:rPr>
           <w:rStyle w:val="Finomhivatkozs"/>
           <w:smallCaps w:val="0"/>
-          <w:sz w:val="44"/>
-        </w:rPr>
-      </w:pPr>
-      <w:r>
-        <w:rPr>
-          <w:rStyle w:val="Finomhivatkozs"/>
-          <w:smallCaps w:val="0"/>
-          <w:sz w:val="44"/>
+          <w:sz w:val="48"/>
+        </w:rPr>
+      </w:pPr>
+      <w:r>
+        <w:rPr>
+          <w:rStyle w:val="Finomhivatkozs"/>
+          <w:smallCaps w:val="0"/>
+          <w:sz w:val="48"/>
         </w:rPr>
         <w:lastRenderedPageBreak/>
-        <w:t>Használt programnyelvek</w:t>
-      </w:r>
-    </w:p>
-    <w:p>
-      <w:pPr>
-        <w:jc w:val="both"/>
-        <w:rPr>
-          <w:sz w:val="28"/>
-        </w:rPr>
-      </w:pPr>
-      <w:r>
-        <w:rPr>
-          <w:sz w:val="28"/>
-        </w:rPr>
-        <w:tab/>
-        <w:t xml:space="preserve">Az egész webalkalmazásunk nagy részét a PHP programozási nyelv </w:t>
-      </w:r>
-      <w:r>
-        <w:rPr>
-          <w:sz w:val="28"/>
-        </w:rPr>
-        <w:t xml:space="preserve">építi fel. Természetesen a PHP-n kívül még egyéb nyelveket is </w:t>
-      </w:r>
-      <w:r>
-        <w:rPr>
-          <w:sz w:val="28"/>
-        </w:rPr>
-        <w:t>használunk,</w:t>
-      </w:r>
-      <w:r>
-        <w:rPr>
-          <w:sz w:val="28"/>
-        </w:rPr>
-        <w:t xml:space="preserve"> mint például: </w:t>
-      </w:r>
-      <w:r>
-        <w:rPr>
-          <w:sz w:val="28"/>
-        </w:rPr>
-        <w:t xml:space="preserve">Javascript,CSS. </w:t>
-      </w:r>
-    </w:p>
-    <w:p>
-      <w:pPr>
-        <w:pStyle w:val="Alcm"/>
-        <w:jc w:val="both"/>
-        <w:rPr>
-          <w:rStyle w:val="Finomhivatkozs"/>
-          <w:smallCaps w:val="0"/>
-          <w:sz w:val="44"/>
-        </w:rPr>
-      </w:pPr>
-      <w:r>
-        <w:rPr>
-          <w:rStyle w:val="Finomhivatkozs"/>
-          <w:smallCaps w:val="0"/>
-          <w:sz w:val="44"/>
-        </w:rPr>
-        <w:t>Az alkalmazás szíve</w:t>
-      </w:r>
-    </w:p>
-    <w:p>
-      <w:pPr>
-        <w:jc w:val="both"/>
-        <w:rPr>
-          <w:sz w:val="28"/>
-        </w:rPr>
-      </w:pPr>
-      <w:r>
-        <w:tab/>
-      </w:r>
-      <w:r>
-        <w:rPr>
-          <w:sz w:val="28"/>
-        </w:rPr>
-        <w:t xml:space="preserve">Az </w:t>
-      </w:r>
-      <w:r>
-        <w:rPr>
-          <w:b/>
-          <w:i/>
-          <w:sz w:val="28"/>
-        </w:rPr>
-        <w:t>index.php</w:t>
-      </w:r>
-      <w:r>
-        <w:rPr>
-          <w:b/>
-          <w:i/>
-          <w:sz w:val="28"/>
-        </w:rPr>
-        <w:t xml:space="preserve"> </w:t>
-      </w:r>
-      <w:r>
-        <w:rPr>
-          <w:sz w:val="28"/>
-        </w:rPr>
-        <w:t>nevű</w:t>
-      </w:r>
-      <w:r>
-        <w:rPr>
-          <w:sz w:val="28"/>
-        </w:rPr>
-        <w:t xml:space="preserve"> fájlunkban találhatók meg azok a szükséges útvonal </w:t>
-      </w:r>
-      <w:r>
-        <w:rPr>
-          <w:sz w:val="28"/>
-        </w:rPr>
-        <w:t>kezelés,</w:t>
-      </w:r>
-      <w:r>
-        <w:rPr>
-          <w:sz w:val="28"/>
-        </w:rPr>
-        <w:t xml:space="preserve"> ami segítségével tudunk navi</w:t>
-      </w:r>
-      <w:r>
-        <w:rPr>
-          <w:sz w:val="28"/>
-        </w:rPr>
-        <w:t>gálni egyik oldalról a másikra, valamint az útvonalválasztásnál vizsgáljuk meg azt is, ha egy adott felhasználó be van</w:t>
-      </w:r>
-      <w:r>
-        <w:rPr>
-          <w:sz w:val="28"/>
-        </w:rPr>
-        <w:t>-</w:t>
-      </w:r>
-      <w:r>
-        <w:rPr>
-          <w:sz w:val="28"/>
-        </w:rPr>
-        <w:t xml:space="preserve">e jelentkezve vagy sem </w:t>
-      </w:r>
-      <w:r>
-        <w:rPr>
-          <w:sz w:val="28"/>
-        </w:rPr>
-        <w:t>továbbá, hogy rendelkezik-</w:t>
-      </w:r>
-      <w:r>
-        <w:rPr>
-          <w:sz w:val="28"/>
-        </w:rPr>
-        <w:t>e adminisztrátori</w:t>
-      </w:r>
-      <w:r>
-        <w:rPr>
-          <w:sz w:val="28"/>
-        </w:rPr>
-        <w:t xml:space="preserve"> joggal vagy sem</w:t>
-      </w:r>
-      <w:r>
-        <w:rPr>
-          <w:sz w:val="28"/>
-        </w:rPr>
-        <w:t>.</w:t>
-      </w:r>
-      <w:r>
-        <w:rPr>
-          <w:sz w:val="28"/>
-        </w:rPr>
-        <w:t xml:space="preserve"> </w:t>
-      </w:r>
-      <w:r>
-        <w:rPr>
-          <w:sz w:val="28"/>
-        </w:rPr>
-        <w:t>M</w:t>
-      </w:r>
-      <w:r>
-        <w:rPr>
-          <w:sz w:val="28"/>
-        </w:rPr>
-        <w:t>indemellett</w:t>
-      </w:r>
-      <w:r>
-        <w:rPr>
-          <w:sz w:val="28"/>
-        </w:rPr>
-        <w:t xml:space="preserve"> a weboldalon használt stílusfájlokhoz szükséges hivatkozások is itt találhatók meg. </w:t>
+        <w:t>A recepció alkalmazás</w:t>
       </w:r>
     </w:p>
     <w:p>
@@ -362,50 +618,22 @@
           <w:smallCaps w:val="0"/>
           <w:sz w:val="44"/>
         </w:rPr>
-        <w:t>A működtető motorok</w:t>
-      </w:r>
-    </w:p>
-    <w:p>
-      <w:pPr>
-        <w:jc w:val="both"/>
-        <w:rPr>
-          <w:sz w:val="28"/>
-        </w:rPr>
-      </w:pPr>
-      <w:r>
-        <w:rPr>
-          <w:sz w:val="28"/>
-        </w:rPr>
-        <w:tab/>
-        <w:t xml:space="preserve">Ezek a fájlok a </w:t>
-      </w:r>
-      <w:r>
-        <w:rPr>
-          <w:b/>
-          <w:i/>
-          <w:sz w:val="28"/>
-        </w:rPr>
-        <w:t>Models</w:t>
-      </w:r>
-      <w:r>
-        <w:rPr>
-          <w:b/>
-          <w:i/>
-          <w:sz w:val="28"/>
-        </w:rPr>
-        <w:t xml:space="preserve"> </w:t>
-      </w:r>
-      <w:r>
-        <w:rPr>
-          <w:sz w:val="28"/>
-        </w:rPr>
-        <w:t xml:space="preserve">nevű mappán belül látható és ezekben osztályokat </w:t>
-      </w:r>
-      <w:r>
-        <w:rPr>
-          <w:sz w:val="28"/>
-        </w:rPr>
-        <w:t xml:space="preserve">definiálunk, amikben metódusok felfedezhetők. Ezen függvények segítségével valósítottuk meg a különböző adatbázis műveleteket, bejelentkezéseket, foglalást és minden mást is. Illetve az email küldésünk alappillére itt rejtőzik. Például egy rendkívül fontos email minta, mivel nagy kihívás volt úgy kialakítani, hogy a különböző email küldő/fogadó szoftverek ne „gyanús” levélnek észleljék. </w:t>
+        <w:t>Az alkalmazás alapja</w:t>
+      </w:r>
+    </w:p>
+    <w:p>
+      <w:pPr>
+        <w:ind w:firstLine="567"/>
+        <w:jc w:val="both"/>
+        <w:rPr>
+          <w:sz w:val="28"/>
+        </w:rPr>
+      </w:pPr>
+      <w:r>
+        <w:rPr>
+          <w:sz w:val="28"/>
+        </w:rPr>
+        <w:t>Az alkalmazás egy olyan WPF program melyben egy menüsáv használatával navigálhatunk különböző oldalak között. Ez volt a legésszerűbb megvalósítása annak, amit elképzeltünk mikor az ötlet az eszünkbe jutott.</w:t>
       </w:r>
     </w:p>
     <w:p>
@@ -425,44 +653,22 @@
           <w:smallCaps w:val="0"/>
           <w:sz w:val="44"/>
         </w:rPr>
-        <w:t>A lesben álló cápa</w:t>
-      </w:r>
-    </w:p>
-    <w:p>
-      <w:pPr>
-        <w:jc w:val="both"/>
-        <w:rPr>
-          <w:sz w:val="28"/>
-        </w:rPr>
-      </w:pPr>
-      <w:r>
-        <w:rPr>
-          <w:sz w:val="28"/>
-        </w:rPr>
-        <w:tab/>
-        <w:t xml:space="preserve">Az </w:t>
-      </w:r>
-      <w:r>
-        <w:rPr>
-          <w:b/>
-          <w:i/>
-          <w:sz w:val="28"/>
-        </w:rPr>
-        <w:t>action.php</w:t>
-      </w:r>
-      <w:r>
-        <w:rPr>
-          <w:b/>
-          <w:i/>
-          <w:sz w:val="28"/>
-        </w:rPr>
-        <w:t xml:space="preserve"> </w:t>
-      </w:r>
-      <w:r>
-        <w:rPr>
-          <w:sz w:val="28"/>
-        </w:rPr>
-        <w:t>elnevezésű fájlunkban lelhetők fel a validációk nagy része. Az imént említett fájl nélkülözhetetlen alapeleme a szoftvernek. Ez egy olyan kódsor, ami folyamatosan ellenőrzi a weboldalon működő összes folyamatot.</w:t>
+        <w:t>Sémák</w:t>
+      </w:r>
+    </w:p>
+    <w:p>
+      <w:pPr>
+        <w:ind w:firstLine="567"/>
+        <w:jc w:val="both"/>
+        <w:rPr>
+          <w:sz w:val="28"/>
+        </w:rPr>
+      </w:pPr>
+      <w:r>
+        <w:rPr>
+          <w:sz w:val="28"/>
+        </w:rPr>
+        <w:t>A fájlszerkezetben található Models mappában vannak az adatbázisnak megfelelően a „modellek” amelyek a program megvalósításának alapelemei. Ezekben a fájlokban találhatóak az adott táblához használt MySQL függvények is. ebben a mappában viszont egyel több fájl található, mint ahány tábla van az adatbázisban. Ennek az az oka, hogy a „insertIntoLog” függvényünket is meg kell hívnunk.</w:t>
       </w:r>
     </w:p>
     <w:p>
@@ -482,70 +688,64 @@
           <w:smallCaps w:val="0"/>
           <w:sz w:val="44"/>
         </w:rPr>
-        <w:t>Adatbázis</w:t>
-      </w:r>
-    </w:p>
-    <w:p>
-      <w:pPr>
-        <w:jc w:val="both"/>
-        <w:rPr>
-          <w:sz w:val="28"/>
-        </w:rPr>
-      </w:pPr>
-      <w:r>
-        <w:rPr>
-          <w:sz w:val="28"/>
-        </w:rPr>
-        <w:tab/>
-        <w:t xml:space="preserve">Az adatbázis kapcsolatot </w:t>
-      </w:r>
-      <w:r>
-        <w:rPr>
-          <w:sz w:val="28"/>
-        </w:rPr>
-        <w:t xml:space="preserve">a </w:t>
-      </w:r>
-      <w:r>
-        <w:rPr>
-          <w:b/>
-          <w:i/>
-          <w:sz w:val="28"/>
-        </w:rPr>
-        <w:t>dbconnect.php</w:t>
-      </w:r>
-      <w:r>
-        <w:rPr>
-          <w:b/>
-          <w:i/>
-          <w:sz w:val="28"/>
-        </w:rPr>
-        <w:t xml:space="preserve"> </w:t>
-      </w:r>
-      <w:r>
-        <w:rPr>
-          <w:sz w:val="28"/>
-        </w:rPr>
-        <w:t xml:space="preserve">fájl valósítja meg számunkra. </w:t>
-      </w:r>
-      <w:r>
-        <w:rPr>
-          <w:sz w:val="28"/>
-        </w:rPr>
-        <w:t>Az adatbázisunk később felkerült szerverre ezáltal jelentősen megkönnyült a fejlesztés során az adatbázissal kapcsolatos műveletek.</w:t>
-      </w:r>
-    </w:p>
-    <w:p>
-      <w:r>
-        <w:br w:type="page"/>
-      </w:r>
-    </w:p>
-    <w:p>
-      <w:pPr>
-        <w:jc w:val="both"/>
-        <w:rPr>
-          <w:sz w:val="28"/>
-        </w:rPr>
-      </w:pPr>
+        <w:t>Az interfész</w:t>
+      </w:r>
+    </w:p>
+    <w:p>
+      <w:pPr>
+        <w:ind w:firstLine="567"/>
+        <w:jc w:val="both"/>
+        <w:rPr>
+          <w:sz w:val="28"/>
+        </w:rPr>
+      </w:pPr>
+      <w:r>
+        <w:rPr>
+          <w:sz w:val="28"/>
+        </w:rPr>
+        <w:t>A „Views”</w:t>
+      </w:r>
+      <w:r>
+        <w:rPr>
+          <w:sz w:val="28"/>
+        </w:rPr>
+        <w:t xml:space="preserve"> mappában találhatóak meg azok a fájlok, amelyeket a felhasználói felület megjelenítésére használunk. Ezek főleg „WPF Page” típusúak, ezeknek a segítségével valósítható meg az oldalak váltása. De találhatóak itt „WPF Window” típusú fájlok is melyeket új ablakok megnyitására használunk. Ilyen például mikor a recepciós új foglalást szeretne hozzáadni.</w:t>
+      </w:r>
+    </w:p>
+    <w:p>
+      <w:pPr>
+        <w:jc w:val="both"/>
+        <w:rPr>
+          <w:rStyle w:val="Finomhivatkozs"/>
+          <w:rFonts w:cstheme="minorHAnsi"/>
+          <w:smallCaps w:val="0"/>
+          <w:sz w:val="44"/>
+        </w:rPr>
+      </w:pPr>
+      <w:r>
+        <w:rPr>
+          <w:rStyle w:val="Finomhivatkozs"/>
+          <w:rFonts w:cstheme="minorHAnsi"/>
+          <w:smallCaps w:val="0"/>
+          <w:sz w:val="44"/>
+        </w:rPr>
+        <w:t>Adatbázis kapcsolat</w:t>
+      </w:r>
+    </w:p>
+    <w:p>
+      <w:pPr>
+        <w:ind w:firstLine="567"/>
+        <w:jc w:val="both"/>
+        <w:rPr>
+          <w:sz w:val="28"/>
+        </w:rPr>
+      </w:pPr>
+      <w:r>
+        <w:rPr>
+          <w:sz w:val="28"/>
+        </w:rPr>
+        <w:t>Az adatbázis kapcsolat megvalósításához az „App.config” fájt használjuk. Ez a fájl tartalmaz egy „Connection string”-et amelyet alkalmazunk minden meghívott függvényben. Ez tartalmazza az adatbázis nevét, elérését és a hozzáféréshez szükséges adatokat is.</w:t>
+      </w:r>
     </w:p>
     <w:p>
       <w:pPr>
@@ -561,6 +761,7 @@
           <w:sz w:val="32"/>
           <w:lang w:eastAsia="hu-HU"/>
         </w:rPr>
+        <w:lastRenderedPageBreak/>
         <w:drawing>
           <wp:anchor distT="0" distB="0" distL="114300" distR="114300" simplePos="0" relativeHeight="251658240" behindDoc="1" locked="0" layoutInCell="1" allowOverlap="1">
             <wp:simplePos x="0" y="0"/>
@@ -738,19 +939,7 @@
         <w:rPr>
           <w:sz w:val="28"/>
         </w:rPr>
-        <w:t xml:space="preserve"> bonyolult eljárások, az egyik ilyen a naplózáshoz tartozik, aminél meghatározzuk, hogy melyik típusú naplózás történt, valamint az adatokat is rögzítjük. Ezeket az eljárásokat a webalkalmazás illetve a recepciós alkalmazásunk</w:t>
-      </w:r>
-      <w:r>
-        <w:rPr>
-          <w:sz w:val="28"/>
-        </w:rPr>
-        <w:t>ban</w:t>
-      </w:r>
-      <w:r>
-        <w:rPr>
-          <w:sz w:val="28"/>
-        </w:rPr>
-        <w:t xml:space="preserve"> (WPF) is egyszerűen fel tudtuk használni egyaránt.</w:t>
+        <w:t xml:space="preserve"> bonyolult eljárások, az egyik ilyen a naplózáshoz tartozik, aminél meghatározzuk, hogy melyik típusú naplózás történt, valamint az adatokat is rögzítjük. Ezeket az eljárásokat a webalkalmazás illetve a recepciós alkalmazásunkban (WPF) is egyszerűen fel tudtuk használni egyaránt.</w:t>
       </w:r>
     </w:p>
     <w:sectPr>

</xml_diff>